<commit_message>
Modification du rapport + tentative reglage git
</commit_message>
<xml_diff>
--- a/tp1.docx
+++ b/tp1.docx
@@ -1,6 +1,6 @@
 
 <file path=word/document.xml><?xml version="1.0" encoding="utf-8"?>
-<w:document xmlns:wpc="http://schemas.microsoft.com/office/word/2010/wordprocessingCanvas" xmlns:cx="http://schemas.microsoft.com/office/drawing/2014/chartex" xmlns:cx1="http://schemas.microsoft.com/office/drawing/2015/9/8/chartex" xmlns:mc="http://schemas.openxmlformats.org/markup-compatibility/2006" xmlns:o="urn:schemas-microsoft-com:office:office" xmlns:r="http://schemas.openxmlformats.org/officeDocument/2006/relationships" xmlns:m="http://schemas.openxmlformats.org/officeDocument/2006/math" xmlns:v="urn:schemas-microsoft-com:vml" xmlns:wp14="http://schemas.microsoft.com/office/word/2010/wordprocessingDrawing" xmlns:wp="http://schemas.openxmlformats.org/drawingml/2006/wordprocessingDrawing" xmlns:w10="urn:schemas-microsoft-com:office:word" xmlns:w="http://schemas.openxmlformats.org/wordprocessingml/2006/main" xmlns:w14="http://schemas.microsoft.com/office/word/2010/wordml" xmlns:w15="http://schemas.microsoft.com/office/word/2012/wordml" xmlns:w16se="http://schemas.microsoft.com/office/word/2015/wordml/symex" xmlns:wpg="http://schemas.microsoft.com/office/word/2010/wordprocessingGroup" xmlns:wpi="http://schemas.microsoft.com/office/word/2010/wordprocessingInk" xmlns:wne="http://schemas.microsoft.com/office/word/2006/wordml" xmlns:wps="http://schemas.microsoft.com/office/word/2010/wordprocessingShape" mc:Ignorable="w14 w15 w16se wp14">
+<w:document xmlns:wpc="http://schemas.microsoft.com/office/word/2010/wordprocessingCanvas" xmlns:cx="http://schemas.microsoft.com/office/drawing/2014/chartex" xmlns:cx1="http://schemas.microsoft.com/office/drawing/2015/9/8/chartex" xmlns:cx2="http://schemas.microsoft.com/office/drawing/2015/10/21/chartex" xmlns:cx3="http://schemas.microsoft.com/office/drawing/2016/5/9/chartex" xmlns:cx4="http://schemas.microsoft.com/office/drawing/2016/5/10/chartex" xmlns:cx5="http://schemas.microsoft.com/office/drawing/2016/5/11/chartex" xmlns:cx6="http://schemas.microsoft.com/office/drawing/2016/5/12/chartex" xmlns:cx7="http://schemas.microsoft.com/office/drawing/2016/5/13/chartex" xmlns:cx8="http://schemas.microsoft.com/office/drawing/2016/5/14/chartex" xmlns:mc="http://schemas.openxmlformats.org/markup-compatibility/2006" xmlns:aink="http://schemas.microsoft.com/office/drawing/2016/ink" xmlns:am3d="http://schemas.microsoft.com/office/drawing/2017/model3d" xmlns:o="urn:schemas-microsoft-com:office:office" xmlns:r="http://schemas.openxmlformats.org/officeDocument/2006/relationships" xmlns:m="http://schemas.openxmlformats.org/officeDocument/2006/math" xmlns:v="urn:schemas-microsoft-com:vml" xmlns:wp14="http://schemas.microsoft.com/office/word/2010/wordprocessingDrawing" xmlns:wp="http://schemas.openxmlformats.org/drawingml/2006/wordprocessingDrawing" xmlns:w10="urn:schemas-microsoft-com:office:word" xmlns:w="http://schemas.openxmlformats.org/wordprocessingml/2006/main" xmlns:w14="http://schemas.microsoft.com/office/word/2010/wordml" xmlns:w15="http://schemas.microsoft.com/office/word/2012/wordml" xmlns:w16cid="http://schemas.microsoft.com/office/word/2016/wordml/cid" xmlns:w16se="http://schemas.microsoft.com/office/word/2015/wordml/symex" xmlns:wpg="http://schemas.microsoft.com/office/word/2010/wordprocessingGroup" xmlns:wpi="http://schemas.microsoft.com/office/word/2010/wordprocessingInk" xmlns:wne="http://schemas.microsoft.com/office/word/2006/wordml" xmlns:wps="http://schemas.microsoft.com/office/word/2010/wordprocessingShape" mc:Ignorable="w14 w15 w16se w16cid wp14">
   <w:body>
     <w:p>
       <w:pPr>
@@ -701,7 +701,7 @@
     </w:p>
     <w:p>
       <w:pPr>
-        <w:pStyle w:val="Titre1"/>
+        <w:pStyle w:val="Heading1"/>
         <w:jc w:val="center"/>
       </w:pPr>
       <w:r>
@@ -711,6 +711,9 @@
     </w:p>
     <w:p/>
     <w:p>
+      <w:pPr>
+        <w:jc w:val="both"/>
+      </w:pPr>
       <w:r>
         <w:t>Pour effectuer ce travail pratique, nous avons commencé par cré</w:t>
       </w:r>
@@ -824,49 +827,67 @@
       </w:r>
       <w:proofErr w:type="spellEnd"/>
       <w:r>
-        <w:t xml:space="preserve"> ex : </w:t>
+        <w:t xml:space="preserve"> ex : engine : </w:t>
       </w:r>
       <w:proofErr w:type="spellStart"/>
       <w:r>
-        <w:t>engine</w:t>
+        <w:t>inodb</w:t>
       </w:r>
       <w:proofErr w:type="spellEnd"/>
       <w:r>
-        <w:t xml:space="preserve"> : </w:t>
+        <w:t xml:space="preserve"> ne fonctionne pas, il ne peut y avoir plus d’une </w:t>
       </w:r>
       <w:proofErr w:type="spellStart"/>
       <w:r>
-        <w:t>inodb</w:t>
+        <w:t>foreign</w:t>
       </w:r>
       <w:proofErr w:type="spellEnd"/>
       <w:r>
-        <w:t xml:space="preserve"> ne fonctionne pas, il ne peut y avoir plus d’une </w:t>
+        <w:t xml:space="preserve"> key </w:t>
+      </w:r>
+      <w:r>
+        <w:t>avec le même nom.</w:t>
+      </w:r>
+    </w:p>
+    <w:p/>
+    <w:p>
+      <w:pPr>
+        <w:pStyle w:val="Heading1"/>
+        <w:jc w:val="center"/>
+      </w:pPr>
+      <w:r>
+        <w:t>Problèmes rencontrés</w:t>
+      </w:r>
+    </w:p>
+    <w:p>
+      <w:pPr>
+        <w:jc w:val="both"/>
+      </w:pPr>
+      <w:r>
+        <w:t xml:space="preserve">Il n’y a pas eux de problème bloquant pour le projet, il a seulement fallu apprendre à utiliser correctement </w:t>
       </w:r>
       <w:proofErr w:type="spellStart"/>
       <w:r>
-        <w:t>foreign</w:t>
+        <w:t>ruby</w:t>
       </w:r>
       <w:proofErr w:type="spellEnd"/>
       <w:r>
-        <w:t xml:space="preserve"> key </w:t>
-      </w:r>
-      <w:r>
-        <w:t>avec le même nom.</w:t>
-      </w:r>
-    </w:p>
-    <w:p/>
-    <w:p>
-      <w:pPr>
-        <w:pStyle w:val="Titre1"/>
-        <w:jc w:val="center"/>
-      </w:pPr>
-      <w:r>
-        <w:t>Problèmes rencontrés</w:t>
-      </w:r>
-    </w:p>
-    <w:p>
-      <w:r>
-        <w:t xml:space="preserve">Il n’y a pas eux de problème bloquant pour le projet, il a seulement fallu apprendre à utiliser correctement </w:t>
+        <w:t>. Nous avions tous les deux travaill</w:t>
+      </w:r>
+      <w:r>
+        <w:t>é</w:t>
+      </w:r>
+      <w:r>
+        <w:t xml:space="preserve"> énormément avec du MVC en C#, ce qui nous a grandement simplifi</w:t>
+      </w:r>
+      <w:r>
+        <w:t>é</w:t>
+      </w:r>
+      <w:r>
+        <w:t xml:space="preserve"> la tâche. Nous connaissions déjà comment router des pages, la structure en MVC, la gestion des versions. </w:t>
+      </w:r>
+      <w:r>
+        <w:t xml:space="preserve">Lorsque nous avions des questionnements, ceux-ci ont tous été répondus en cherchant bien souvent simplement dans le wiki de </w:t>
       </w:r>
       <w:proofErr w:type="spellStart"/>
       <w:r>
@@ -874,84 +895,145 @@
       </w:r>
       <w:proofErr w:type="spellEnd"/>
       <w:r>
-        <w:t>. Nous avions tous les deux travaill</w:t>
-      </w:r>
-      <w:r>
-        <w:t>é</w:t>
-      </w:r>
-      <w:r>
-        <w:t xml:space="preserve"> énormément avec du MVC en C#, ce qui nous a grandement simplifi</w:t>
-      </w:r>
-      <w:r>
-        <w:t>é</w:t>
-      </w:r>
-      <w:r>
-        <w:t xml:space="preserve"> la tâche. Nous connaissions déjà comment router des pages, la structure en MVC, la gestion des versions. </w:t>
-      </w:r>
-      <w:r>
-        <w:t xml:space="preserve">Lorsque nous avions des questionnements, ceux-ci ont tous été répondus en cherchant bien souvent simplement dans le wiki de </w:t>
+        <w:t xml:space="preserve">. </w:t>
+      </w:r>
+    </w:p>
+    <w:p>
+      <w:pPr>
+        <w:jc w:val="both"/>
+      </w:pPr>
+    </w:p>
+    <w:p>
+      <w:pPr>
+        <w:jc w:val="both"/>
+      </w:pPr>
+      <w:r>
+        <w:t>Le seul problème que nous avons rencontré c’est Kevin à oublier de push sa version sur le g</w:t>
+      </w:r>
+      <w:r>
+        <w:t>î</w:t>
+      </w:r>
+      <w:r>
+        <w:t xml:space="preserve">t </w:t>
       </w:r>
       <w:proofErr w:type="spellStart"/>
       <w:r>
-        <w:t>ruby</w:t>
+        <w:t>lab</w:t>
       </w:r>
       <w:proofErr w:type="spellEnd"/>
       <w:r>
-        <w:t xml:space="preserve">. </w:t>
-      </w:r>
-    </w:p>
-    <w:p/>
-    <w:p>
-      <w:r>
-        <w:t>Le seul problème que nous avons rencontré c’est Kevin à oublier de push sa version sur le g</w:t>
+        <w:t xml:space="preserve"> et par le fait même le reste n’a pas suivis. Lorsque nous nous sommes rendu compte de cette erreur, pendant la validation finale, nous avons push en ordre sur le g</w:t>
       </w:r>
       <w:r>
         <w:t>î</w:t>
       </w:r>
       <w:r>
-        <w:t xml:space="preserve">t </w:t>
+        <w:t xml:space="preserve">t pour la remise (nous avions du </w:t>
+      </w:r>
+      <w:r>
+        <w:t xml:space="preserve">versioning </w:t>
+      </w:r>
+      <w:r>
+        <w:t>local)</w:t>
+      </w:r>
+      <w:r>
+        <w:t>.</w:t>
+      </w:r>
+    </w:p>
+    <w:p>
+      <w:pPr>
+        <w:jc w:val="both"/>
+      </w:pPr>
+      <w:r>
+        <w:t xml:space="preserve">De plus, pour une raison inconnue, quand William réalisait des </w:t>
       </w:r>
       <w:proofErr w:type="spellStart"/>
       <w:r>
-        <w:t>lab</w:t>
+        <w:t>commits</w:t>
       </w:r>
       <w:proofErr w:type="spellEnd"/>
       <w:r>
-        <w:t xml:space="preserve"> et par le fait même le reste n’a pas suivis. Lorsque nous no</w:t>
+        <w:t xml:space="preserve"> dans le git, ses </w:t>
+      </w:r>
+      <w:proofErr w:type="spellStart"/>
+      <w:r>
+        <w:t>commits</w:t>
+      </w:r>
+      <w:proofErr w:type="spellEnd"/>
+      <w:r>
+        <w:t xml:space="preserve"> apparaissent sous le nom du compte à Kevin, même après avoir changer le compte global de l’ordinateur.</w:t>
+      </w:r>
+    </w:p>
+    <w:p>
+      <w:pPr>
+        <w:jc w:val="both"/>
+      </w:pPr>
+      <w:r>
+        <w:t>Exemple :</w:t>
+      </w:r>
+    </w:p>
+    <w:p>
+      <w:pPr>
+        <w:jc w:val="both"/>
+      </w:pPr>
+      <w:r>
+        <w:rPr>
+          <w:noProof/>
+        </w:rPr>
+        <w:drawing>
+          <wp:inline distT="0" distB="0" distL="0" distR="0" wp14:anchorId="343BA763" wp14:editId="261E19BE">
+            <wp:extent cx="5105400" cy="1343025"/>
+            <wp:effectExtent l="0" t="0" r="0" b="9525"/>
+            <wp:docPr id="1" name="Picture 1"/>
+            <wp:cNvGraphicFramePr>
+              <a:graphicFrameLocks xmlns:a="http://schemas.openxmlformats.org/drawingml/2006/main" noChangeAspect="1"/>
+            </wp:cNvGraphicFramePr>
+            <a:graphic xmlns:a="http://schemas.openxmlformats.org/drawingml/2006/main">
+              <a:graphicData uri="http://schemas.openxmlformats.org/drawingml/2006/picture">
+                <pic:pic xmlns:pic="http://schemas.openxmlformats.org/drawingml/2006/picture">
+                  <pic:nvPicPr>
+                    <pic:cNvPr id="1" name=""/>
+                    <pic:cNvPicPr/>
+                  </pic:nvPicPr>
+                  <pic:blipFill>
+                    <a:blip r:embed="rId7"/>
+                    <a:stretch>
+                      <a:fillRect/>
+                    </a:stretch>
+                  </pic:blipFill>
+                  <pic:spPr>
+                    <a:xfrm>
+                      <a:off x="0" y="0"/>
+                      <a:ext cx="5105400" cy="1343025"/>
+                    </a:xfrm>
+                    <a:prstGeom prst="rect">
+                      <a:avLst/>
+                    </a:prstGeom>
+                  </pic:spPr>
+                </pic:pic>
+              </a:graphicData>
+            </a:graphic>
+          </wp:inline>
+        </w:drawing>
+      </w:r>
+    </w:p>
+    <w:p>
+      <w:pPr>
+        <w:jc w:val="both"/>
+      </w:pPr>
+      <w:r>
+        <w:t>Même avec le nom Willis, qui est le nom de compte sur l’ordinateur de William, les commit apparaissent sous le nom à Kevin.</w:t>
       </w:r>
       <w:bookmarkStart w:id="0" w:name="_GoBack"/>
       <w:bookmarkEnd w:id="0"/>
-      <w:r>
-        <w:t>us sommes rendu compte de cette erreur, pendant la validation finale, nous avons push en ordre sur le g</w:t>
-      </w:r>
-      <w:r>
-        <w:t>î</w:t>
-      </w:r>
-      <w:r>
-        <w:t xml:space="preserve">t pour la remise (nous avions du </w:t>
-      </w:r>
-      <w:proofErr w:type="spellStart"/>
-      <w:r>
-        <w:t>versioning</w:t>
-      </w:r>
-      <w:proofErr w:type="spellEnd"/>
-      <w:r>
-        <w:t xml:space="preserve"> </w:t>
-      </w:r>
-      <w:r>
-        <w:t>local)</w:t>
-      </w:r>
-      <w:r>
-        <w:t>.</w:t>
-      </w:r>
     </w:p>
     <w:sectPr>
-      <w:headerReference w:type="even" r:id="rId7"/>
-      <w:headerReference w:type="default" r:id="rId8"/>
-      <w:footerReference w:type="even" r:id="rId9"/>
-      <w:footerReference w:type="default" r:id="rId10"/>
-      <w:headerReference w:type="first" r:id="rId11"/>
-      <w:footerReference w:type="first" r:id="rId12"/>
+      <w:headerReference w:type="even" r:id="rId8"/>
+      <w:headerReference w:type="default" r:id="rId9"/>
+      <w:footerReference w:type="even" r:id="rId10"/>
+      <w:footerReference w:type="default" r:id="rId11"/>
+      <w:headerReference w:type="first" r:id="rId12"/>
+      <w:footerReference w:type="first" r:id="rId13"/>
       <w:pgSz w:w="12240" w:h="15840"/>
       <w:pgMar w:top="1440" w:right="1800" w:bottom="1440" w:left="1800" w:header="708" w:footer="708" w:gutter="0"/>
       <w:cols w:space="708"/>
@@ -962,7 +1044,7 @@
 </file>
 
 <file path=word/endnotes.xml><?xml version="1.0" encoding="utf-8"?>
-<w:endnotes xmlns:wpc="http://schemas.microsoft.com/office/word/2010/wordprocessingCanvas" xmlns:cx="http://schemas.microsoft.com/office/drawing/2014/chartex" xmlns:cx1="http://schemas.microsoft.com/office/drawing/2015/9/8/chartex" xmlns:mc="http://schemas.openxmlformats.org/markup-compatibility/2006" xmlns:o="urn:schemas-microsoft-com:office:office" xmlns:r="http://schemas.openxmlformats.org/officeDocument/2006/relationships" xmlns:m="http://schemas.openxmlformats.org/officeDocument/2006/math" xmlns:v="urn:schemas-microsoft-com:vml" xmlns:wp14="http://schemas.microsoft.com/office/word/2010/wordprocessingDrawing" xmlns:wp="http://schemas.openxmlformats.org/drawingml/2006/wordprocessingDrawing" xmlns:w10="urn:schemas-microsoft-com:office:word" xmlns:w="http://schemas.openxmlformats.org/wordprocessingml/2006/main" xmlns:w14="http://schemas.microsoft.com/office/word/2010/wordml" xmlns:w15="http://schemas.microsoft.com/office/word/2012/wordml" xmlns:w16se="http://schemas.microsoft.com/office/word/2015/wordml/symex" xmlns:wpg="http://schemas.microsoft.com/office/word/2010/wordprocessingGroup" xmlns:wpi="http://schemas.microsoft.com/office/word/2010/wordprocessingInk" xmlns:wne="http://schemas.microsoft.com/office/word/2006/wordml" xmlns:wps="http://schemas.microsoft.com/office/word/2010/wordprocessingShape" mc:Ignorable="w14 w15 w16se wp14">
+<w:endnotes xmlns:wpc="http://schemas.microsoft.com/office/word/2010/wordprocessingCanvas" xmlns:cx="http://schemas.microsoft.com/office/drawing/2014/chartex" xmlns:cx1="http://schemas.microsoft.com/office/drawing/2015/9/8/chartex" xmlns:cx2="http://schemas.microsoft.com/office/drawing/2015/10/21/chartex" xmlns:cx3="http://schemas.microsoft.com/office/drawing/2016/5/9/chartex" xmlns:cx4="http://schemas.microsoft.com/office/drawing/2016/5/10/chartex" xmlns:cx5="http://schemas.microsoft.com/office/drawing/2016/5/11/chartex" xmlns:cx6="http://schemas.microsoft.com/office/drawing/2016/5/12/chartex" xmlns:cx7="http://schemas.microsoft.com/office/drawing/2016/5/13/chartex" xmlns:cx8="http://schemas.microsoft.com/office/drawing/2016/5/14/chartex" xmlns:mc="http://schemas.openxmlformats.org/markup-compatibility/2006" xmlns:aink="http://schemas.microsoft.com/office/drawing/2016/ink" xmlns:am3d="http://schemas.microsoft.com/office/drawing/2017/model3d" xmlns:o="urn:schemas-microsoft-com:office:office" xmlns:r="http://schemas.openxmlformats.org/officeDocument/2006/relationships" xmlns:m="http://schemas.openxmlformats.org/officeDocument/2006/math" xmlns:v="urn:schemas-microsoft-com:vml" xmlns:wp14="http://schemas.microsoft.com/office/word/2010/wordprocessingDrawing" xmlns:wp="http://schemas.openxmlformats.org/drawingml/2006/wordprocessingDrawing" xmlns:w10="urn:schemas-microsoft-com:office:word" xmlns:w="http://schemas.openxmlformats.org/wordprocessingml/2006/main" xmlns:w14="http://schemas.microsoft.com/office/word/2010/wordml" xmlns:w15="http://schemas.microsoft.com/office/word/2012/wordml" xmlns:w16cid="http://schemas.microsoft.com/office/word/2016/wordml/cid" xmlns:w16se="http://schemas.microsoft.com/office/word/2015/wordml/symex" xmlns:wpg="http://schemas.microsoft.com/office/word/2010/wordprocessingGroup" xmlns:wpi="http://schemas.microsoft.com/office/word/2010/wordprocessingInk" xmlns:wne="http://schemas.microsoft.com/office/word/2006/wordml" xmlns:wps="http://schemas.microsoft.com/office/word/2010/wordprocessingShape" mc:Ignorable="w14 w15 w16se w16cid wp14">
   <w:endnote w:type="separator" w:id="-1">
     <w:p>
       <w:pPr>
@@ -987,37 +1069,37 @@
 </file>
 
 <file path=word/footer1.xml><?xml version="1.0" encoding="utf-8"?>
-<w:ftr xmlns:wpc="http://schemas.microsoft.com/office/word/2010/wordprocessingCanvas" xmlns:cx="http://schemas.microsoft.com/office/drawing/2014/chartex" xmlns:cx1="http://schemas.microsoft.com/office/drawing/2015/9/8/chartex" xmlns:mc="http://schemas.openxmlformats.org/markup-compatibility/2006" xmlns:o="urn:schemas-microsoft-com:office:office" xmlns:r="http://schemas.openxmlformats.org/officeDocument/2006/relationships" xmlns:m="http://schemas.openxmlformats.org/officeDocument/2006/math" xmlns:v="urn:schemas-microsoft-com:vml" xmlns:wp14="http://schemas.microsoft.com/office/word/2010/wordprocessingDrawing" xmlns:wp="http://schemas.openxmlformats.org/drawingml/2006/wordprocessingDrawing" xmlns:w10="urn:schemas-microsoft-com:office:word" xmlns:w="http://schemas.openxmlformats.org/wordprocessingml/2006/main" xmlns:w14="http://schemas.microsoft.com/office/word/2010/wordml" xmlns:w15="http://schemas.microsoft.com/office/word/2012/wordml" xmlns:w16se="http://schemas.microsoft.com/office/word/2015/wordml/symex" xmlns:wpg="http://schemas.microsoft.com/office/word/2010/wordprocessingGroup" xmlns:wpi="http://schemas.microsoft.com/office/word/2010/wordprocessingInk" xmlns:wne="http://schemas.microsoft.com/office/word/2006/wordml" xmlns:wps="http://schemas.microsoft.com/office/word/2010/wordprocessingShape" mc:Ignorable="w14 w15 w16se wp14">
+<w:ftr xmlns:wpc="http://schemas.microsoft.com/office/word/2010/wordprocessingCanvas" xmlns:cx="http://schemas.microsoft.com/office/drawing/2014/chartex" xmlns:cx1="http://schemas.microsoft.com/office/drawing/2015/9/8/chartex" xmlns:cx2="http://schemas.microsoft.com/office/drawing/2015/10/21/chartex" xmlns:cx3="http://schemas.microsoft.com/office/drawing/2016/5/9/chartex" xmlns:cx4="http://schemas.microsoft.com/office/drawing/2016/5/10/chartex" xmlns:cx5="http://schemas.microsoft.com/office/drawing/2016/5/11/chartex" xmlns:cx6="http://schemas.microsoft.com/office/drawing/2016/5/12/chartex" xmlns:cx7="http://schemas.microsoft.com/office/drawing/2016/5/13/chartex" xmlns:cx8="http://schemas.microsoft.com/office/drawing/2016/5/14/chartex" xmlns:mc="http://schemas.openxmlformats.org/markup-compatibility/2006" xmlns:aink="http://schemas.microsoft.com/office/drawing/2016/ink" xmlns:am3d="http://schemas.microsoft.com/office/drawing/2017/model3d" xmlns:o="urn:schemas-microsoft-com:office:office" xmlns:r="http://schemas.openxmlformats.org/officeDocument/2006/relationships" xmlns:m="http://schemas.openxmlformats.org/officeDocument/2006/math" xmlns:v="urn:schemas-microsoft-com:vml" xmlns:wp14="http://schemas.microsoft.com/office/word/2010/wordprocessingDrawing" xmlns:wp="http://schemas.openxmlformats.org/drawingml/2006/wordprocessingDrawing" xmlns:w10="urn:schemas-microsoft-com:office:word" xmlns:w="http://schemas.openxmlformats.org/wordprocessingml/2006/main" xmlns:w14="http://schemas.microsoft.com/office/word/2010/wordml" xmlns:w15="http://schemas.microsoft.com/office/word/2012/wordml" xmlns:w16cid="http://schemas.microsoft.com/office/word/2016/wordml/cid" xmlns:w16se="http://schemas.microsoft.com/office/word/2015/wordml/symex" xmlns:wpg="http://schemas.microsoft.com/office/word/2010/wordprocessingGroup" xmlns:wpi="http://schemas.microsoft.com/office/word/2010/wordprocessingInk" xmlns:wne="http://schemas.microsoft.com/office/word/2006/wordml" xmlns:wps="http://schemas.microsoft.com/office/word/2010/wordprocessingShape" mc:Ignorable="w14 w15 w16se w16cid wp14">
   <w:p>
     <w:pPr>
-      <w:pStyle w:val="Pieddepage"/>
+      <w:pStyle w:val="Footer"/>
     </w:pPr>
   </w:p>
 </w:ftr>
 </file>
 
 <file path=word/footer2.xml><?xml version="1.0" encoding="utf-8"?>
-<w:ftr xmlns:wpc="http://schemas.microsoft.com/office/word/2010/wordprocessingCanvas" xmlns:cx="http://schemas.microsoft.com/office/drawing/2014/chartex" xmlns:cx1="http://schemas.microsoft.com/office/drawing/2015/9/8/chartex" xmlns:mc="http://schemas.openxmlformats.org/markup-compatibility/2006" xmlns:o="urn:schemas-microsoft-com:office:office" xmlns:r="http://schemas.openxmlformats.org/officeDocument/2006/relationships" xmlns:m="http://schemas.openxmlformats.org/officeDocument/2006/math" xmlns:v="urn:schemas-microsoft-com:vml" xmlns:wp14="http://schemas.microsoft.com/office/word/2010/wordprocessingDrawing" xmlns:wp="http://schemas.openxmlformats.org/drawingml/2006/wordprocessingDrawing" xmlns:w10="urn:schemas-microsoft-com:office:word" xmlns:w="http://schemas.openxmlformats.org/wordprocessingml/2006/main" xmlns:w14="http://schemas.microsoft.com/office/word/2010/wordml" xmlns:w15="http://schemas.microsoft.com/office/word/2012/wordml" xmlns:w16se="http://schemas.microsoft.com/office/word/2015/wordml/symex" xmlns:wpg="http://schemas.microsoft.com/office/word/2010/wordprocessingGroup" xmlns:wpi="http://schemas.microsoft.com/office/word/2010/wordprocessingInk" xmlns:wne="http://schemas.microsoft.com/office/word/2006/wordml" xmlns:wps="http://schemas.microsoft.com/office/word/2010/wordprocessingShape" mc:Ignorable="w14 w15 w16se wp14">
+<w:ftr xmlns:wpc="http://schemas.microsoft.com/office/word/2010/wordprocessingCanvas" xmlns:cx="http://schemas.microsoft.com/office/drawing/2014/chartex" xmlns:cx1="http://schemas.microsoft.com/office/drawing/2015/9/8/chartex" xmlns:cx2="http://schemas.microsoft.com/office/drawing/2015/10/21/chartex" xmlns:cx3="http://schemas.microsoft.com/office/drawing/2016/5/9/chartex" xmlns:cx4="http://schemas.microsoft.com/office/drawing/2016/5/10/chartex" xmlns:cx5="http://schemas.microsoft.com/office/drawing/2016/5/11/chartex" xmlns:cx6="http://schemas.microsoft.com/office/drawing/2016/5/12/chartex" xmlns:cx7="http://schemas.microsoft.com/office/drawing/2016/5/13/chartex" xmlns:cx8="http://schemas.microsoft.com/office/drawing/2016/5/14/chartex" xmlns:mc="http://schemas.openxmlformats.org/markup-compatibility/2006" xmlns:aink="http://schemas.microsoft.com/office/drawing/2016/ink" xmlns:am3d="http://schemas.microsoft.com/office/drawing/2017/model3d" xmlns:o="urn:schemas-microsoft-com:office:office" xmlns:r="http://schemas.openxmlformats.org/officeDocument/2006/relationships" xmlns:m="http://schemas.openxmlformats.org/officeDocument/2006/math" xmlns:v="urn:schemas-microsoft-com:vml" xmlns:wp14="http://schemas.microsoft.com/office/word/2010/wordprocessingDrawing" xmlns:wp="http://schemas.openxmlformats.org/drawingml/2006/wordprocessingDrawing" xmlns:w10="urn:schemas-microsoft-com:office:word" xmlns:w="http://schemas.openxmlformats.org/wordprocessingml/2006/main" xmlns:w14="http://schemas.microsoft.com/office/word/2010/wordml" xmlns:w15="http://schemas.microsoft.com/office/word/2012/wordml" xmlns:w16cid="http://schemas.microsoft.com/office/word/2016/wordml/cid" xmlns:w16se="http://schemas.microsoft.com/office/word/2015/wordml/symex" xmlns:wpg="http://schemas.microsoft.com/office/word/2010/wordprocessingGroup" xmlns:wpi="http://schemas.microsoft.com/office/word/2010/wordprocessingInk" xmlns:wne="http://schemas.microsoft.com/office/word/2006/wordml" xmlns:wps="http://schemas.microsoft.com/office/word/2010/wordprocessingShape" mc:Ignorable="w14 w15 w16se w16cid wp14">
   <w:p>
     <w:pPr>
-      <w:pStyle w:val="Pieddepage"/>
+      <w:pStyle w:val="Footer"/>
     </w:pPr>
   </w:p>
 </w:ftr>
 </file>
 
 <file path=word/footer3.xml><?xml version="1.0" encoding="utf-8"?>
-<w:ftr xmlns:wpc="http://schemas.microsoft.com/office/word/2010/wordprocessingCanvas" xmlns:cx="http://schemas.microsoft.com/office/drawing/2014/chartex" xmlns:cx1="http://schemas.microsoft.com/office/drawing/2015/9/8/chartex" xmlns:mc="http://schemas.openxmlformats.org/markup-compatibility/2006" xmlns:o="urn:schemas-microsoft-com:office:office" xmlns:r="http://schemas.openxmlformats.org/officeDocument/2006/relationships" xmlns:m="http://schemas.openxmlformats.org/officeDocument/2006/math" xmlns:v="urn:schemas-microsoft-com:vml" xmlns:wp14="http://schemas.microsoft.com/office/word/2010/wordprocessingDrawing" xmlns:wp="http://schemas.openxmlformats.org/drawingml/2006/wordprocessingDrawing" xmlns:w10="urn:schemas-microsoft-com:office:word" xmlns:w="http://schemas.openxmlformats.org/wordprocessingml/2006/main" xmlns:w14="http://schemas.microsoft.com/office/word/2010/wordml" xmlns:w15="http://schemas.microsoft.com/office/word/2012/wordml" xmlns:w16se="http://schemas.microsoft.com/office/word/2015/wordml/symex" xmlns:wpg="http://schemas.microsoft.com/office/word/2010/wordprocessingGroup" xmlns:wpi="http://schemas.microsoft.com/office/word/2010/wordprocessingInk" xmlns:wne="http://schemas.microsoft.com/office/word/2006/wordml" xmlns:wps="http://schemas.microsoft.com/office/word/2010/wordprocessingShape" mc:Ignorable="w14 w15 w16se wp14">
+<w:ftr xmlns:wpc="http://schemas.microsoft.com/office/word/2010/wordprocessingCanvas" xmlns:cx="http://schemas.microsoft.com/office/drawing/2014/chartex" xmlns:cx1="http://schemas.microsoft.com/office/drawing/2015/9/8/chartex" xmlns:cx2="http://schemas.microsoft.com/office/drawing/2015/10/21/chartex" xmlns:cx3="http://schemas.microsoft.com/office/drawing/2016/5/9/chartex" xmlns:cx4="http://schemas.microsoft.com/office/drawing/2016/5/10/chartex" xmlns:cx5="http://schemas.microsoft.com/office/drawing/2016/5/11/chartex" xmlns:cx6="http://schemas.microsoft.com/office/drawing/2016/5/12/chartex" xmlns:cx7="http://schemas.microsoft.com/office/drawing/2016/5/13/chartex" xmlns:cx8="http://schemas.microsoft.com/office/drawing/2016/5/14/chartex" xmlns:mc="http://schemas.openxmlformats.org/markup-compatibility/2006" xmlns:aink="http://schemas.microsoft.com/office/drawing/2016/ink" xmlns:am3d="http://schemas.microsoft.com/office/drawing/2017/model3d" xmlns:o="urn:schemas-microsoft-com:office:office" xmlns:r="http://schemas.openxmlformats.org/officeDocument/2006/relationships" xmlns:m="http://schemas.openxmlformats.org/officeDocument/2006/math" xmlns:v="urn:schemas-microsoft-com:vml" xmlns:wp14="http://schemas.microsoft.com/office/word/2010/wordprocessingDrawing" xmlns:wp="http://schemas.openxmlformats.org/drawingml/2006/wordprocessingDrawing" xmlns:w10="urn:schemas-microsoft-com:office:word" xmlns:w="http://schemas.openxmlformats.org/wordprocessingml/2006/main" xmlns:w14="http://schemas.microsoft.com/office/word/2010/wordml" xmlns:w15="http://schemas.microsoft.com/office/word/2012/wordml" xmlns:w16cid="http://schemas.microsoft.com/office/word/2016/wordml/cid" xmlns:w16se="http://schemas.microsoft.com/office/word/2015/wordml/symex" xmlns:wpg="http://schemas.microsoft.com/office/word/2010/wordprocessingGroup" xmlns:wpi="http://schemas.microsoft.com/office/word/2010/wordprocessingInk" xmlns:wne="http://schemas.microsoft.com/office/word/2006/wordml" xmlns:wps="http://schemas.microsoft.com/office/word/2010/wordprocessingShape" mc:Ignorable="w14 w15 w16se w16cid wp14">
   <w:p>
     <w:pPr>
-      <w:pStyle w:val="Pieddepage"/>
+      <w:pStyle w:val="Footer"/>
     </w:pPr>
   </w:p>
 </w:ftr>
 </file>
 
 <file path=word/footnotes.xml><?xml version="1.0" encoding="utf-8"?>
-<w:footnotes xmlns:wpc="http://schemas.microsoft.com/office/word/2010/wordprocessingCanvas" xmlns:cx="http://schemas.microsoft.com/office/drawing/2014/chartex" xmlns:cx1="http://schemas.microsoft.com/office/drawing/2015/9/8/chartex" xmlns:mc="http://schemas.openxmlformats.org/markup-compatibility/2006" xmlns:o="urn:schemas-microsoft-com:office:office" xmlns:r="http://schemas.openxmlformats.org/officeDocument/2006/relationships" xmlns:m="http://schemas.openxmlformats.org/officeDocument/2006/math" xmlns:v="urn:schemas-microsoft-com:vml" xmlns:wp14="http://schemas.microsoft.com/office/word/2010/wordprocessingDrawing" xmlns:wp="http://schemas.openxmlformats.org/drawingml/2006/wordprocessingDrawing" xmlns:w10="urn:schemas-microsoft-com:office:word" xmlns:w="http://schemas.openxmlformats.org/wordprocessingml/2006/main" xmlns:w14="http://schemas.microsoft.com/office/word/2010/wordml" xmlns:w15="http://schemas.microsoft.com/office/word/2012/wordml" xmlns:w16se="http://schemas.microsoft.com/office/word/2015/wordml/symex" xmlns:wpg="http://schemas.microsoft.com/office/word/2010/wordprocessingGroup" xmlns:wpi="http://schemas.microsoft.com/office/word/2010/wordprocessingInk" xmlns:wne="http://schemas.microsoft.com/office/word/2006/wordml" xmlns:wps="http://schemas.microsoft.com/office/word/2010/wordprocessingShape" mc:Ignorable="w14 w15 w16se wp14">
+<w:footnotes xmlns:wpc="http://schemas.microsoft.com/office/word/2010/wordprocessingCanvas" xmlns:cx="http://schemas.microsoft.com/office/drawing/2014/chartex" xmlns:cx1="http://schemas.microsoft.com/office/drawing/2015/9/8/chartex" xmlns:cx2="http://schemas.microsoft.com/office/drawing/2015/10/21/chartex" xmlns:cx3="http://schemas.microsoft.com/office/drawing/2016/5/9/chartex" xmlns:cx4="http://schemas.microsoft.com/office/drawing/2016/5/10/chartex" xmlns:cx5="http://schemas.microsoft.com/office/drawing/2016/5/11/chartex" xmlns:cx6="http://schemas.microsoft.com/office/drawing/2016/5/12/chartex" xmlns:cx7="http://schemas.microsoft.com/office/drawing/2016/5/13/chartex" xmlns:cx8="http://schemas.microsoft.com/office/drawing/2016/5/14/chartex" xmlns:mc="http://schemas.openxmlformats.org/markup-compatibility/2006" xmlns:aink="http://schemas.microsoft.com/office/drawing/2016/ink" xmlns:am3d="http://schemas.microsoft.com/office/drawing/2017/model3d" xmlns:o="urn:schemas-microsoft-com:office:office" xmlns:r="http://schemas.openxmlformats.org/officeDocument/2006/relationships" xmlns:m="http://schemas.openxmlformats.org/officeDocument/2006/math" xmlns:v="urn:schemas-microsoft-com:vml" xmlns:wp14="http://schemas.microsoft.com/office/word/2010/wordprocessingDrawing" xmlns:wp="http://schemas.openxmlformats.org/drawingml/2006/wordprocessingDrawing" xmlns:w10="urn:schemas-microsoft-com:office:word" xmlns:w="http://schemas.openxmlformats.org/wordprocessingml/2006/main" xmlns:w14="http://schemas.microsoft.com/office/word/2010/wordml" xmlns:w15="http://schemas.microsoft.com/office/word/2012/wordml" xmlns:w16cid="http://schemas.microsoft.com/office/word/2016/wordml/cid" xmlns:w16se="http://schemas.microsoft.com/office/word/2015/wordml/symex" xmlns:wpg="http://schemas.microsoft.com/office/word/2010/wordprocessingGroup" xmlns:wpi="http://schemas.microsoft.com/office/word/2010/wordprocessingInk" xmlns:wne="http://schemas.microsoft.com/office/word/2006/wordml" xmlns:wps="http://schemas.microsoft.com/office/word/2010/wordprocessingShape" mc:Ignorable="w14 w15 w16se w16cid wp14">
   <w:footnote w:type="separator" w:id="-1">
     <w:p>
       <w:pPr>
@@ -1042,37 +1124,37 @@
 </file>
 
 <file path=word/header1.xml><?xml version="1.0" encoding="utf-8"?>
-<w:hdr xmlns:wpc="http://schemas.microsoft.com/office/word/2010/wordprocessingCanvas" xmlns:cx="http://schemas.microsoft.com/office/drawing/2014/chartex" xmlns:cx1="http://schemas.microsoft.com/office/drawing/2015/9/8/chartex" xmlns:mc="http://schemas.openxmlformats.org/markup-compatibility/2006" xmlns:o="urn:schemas-microsoft-com:office:office" xmlns:r="http://schemas.openxmlformats.org/officeDocument/2006/relationships" xmlns:m="http://schemas.openxmlformats.org/officeDocument/2006/math" xmlns:v="urn:schemas-microsoft-com:vml" xmlns:wp14="http://schemas.microsoft.com/office/word/2010/wordprocessingDrawing" xmlns:wp="http://schemas.openxmlformats.org/drawingml/2006/wordprocessingDrawing" xmlns:w10="urn:schemas-microsoft-com:office:word" xmlns:w="http://schemas.openxmlformats.org/wordprocessingml/2006/main" xmlns:w14="http://schemas.microsoft.com/office/word/2010/wordml" xmlns:w15="http://schemas.microsoft.com/office/word/2012/wordml" xmlns:w16se="http://schemas.microsoft.com/office/word/2015/wordml/symex" xmlns:wpg="http://schemas.microsoft.com/office/word/2010/wordprocessingGroup" xmlns:wpi="http://schemas.microsoft.com/office/word/2010/wordprocessingInk" xmlns:wne="http://schemas.microsoft.com/office/word/2006/wordml" xmlns:wps="http://schemas.microsoft.com/office/word/2010/wordprocessingShape" mc:Ignorable="w14 w15 w16se wp14">
+<w:hdr xmlns:wpc="http://schemas.microsoft.com/office/word/2010/wordprocessingCanvas" xmlns:cx="http://schemas.microsoft.com/office/drawing/2014/chartex" xmlns:cx1="http://schemas.microsoft.com/office/drawing/2015/9/8/chartex" xmlns:cx2="http://schemas.microsoft.com/office/drawing/2015/10/21/chartex" xmlns:cx3="http://schemas.microsoft.com/office/drawing/2016/5/9/chartex" xmlns:cx4="http://schemas.microsoft.com/office/drawing/2016/5/10/chartex" xmlns:cx5="http://schemas.microsoft.com/office/drawing/2016/5/11/chartex" xmlns:cx6="http://schemas.microsoft.com/office/drawing/2016/5/12/chartex" xmlns:cx7="http://schemas.microsoft.com/office/drawing/2016/5/13/chartex" xmlns:cx8="http://schemas.microsoft.com/office/drawing/2016/5/14/chartex" xmlns:mc="http://schemas.openxmlformats.org/markup-compatibility/2006" xmlns:aink="http://schemas.microsoft.com/office/drawing/2016/ink" xmlns:am3d="http://schemas.microsoft.com/office/drawing/2017/model3d" xmlns:o="urn:schemas-microsoft-com:office:office" xmlns:r="http://schemas.openxmlformats.org/officeDocument/2006/relationships" xmlns:m="http://schemas.openxmlformats.org/officeDocument/2006/math" xmlns:v="urn:schemas-microsoft-com:vml" xmlns:wp14="http://schemas.microsoft.com/office/word/2010/wordprocessingDrawing" xmlns:wp="http://schemas.openxmlformats.org/drawingml/2006/wordprocessingDrawing" xmlns:w10="urn:schemas-microsoft-com:office:word" xmlns:w="http://schemas.openxmlformats.org/wordprocessingml/2006/main" xmlns:w14="http://schemas.microsoft.com/office/word/2010/wordml" xmlns:w15="http://schemas.microsoft.com/office/word/2012/wordml" xmlns:w16cid="http://schemas.microsoft.com/office/word/2016/wordml/cid" xmlns:w16se="http://schemas.microsoft.com/office/word/2015/wordml/symex" xmlns:wpg="http://schemas.microsoft.com/office/word/2010/wordprocessingGroup" xmlns:wpi="http://schemas.microsoft.com/office/word/2010/wordprocessingInk" xmlns:wne="http://schemas.microsoft.com/office/word/2006/wordml" xmlns:wps="http://schemas.microsoft.com/office/word/2010/wordprocessingShape" mc:Ignorable="w14 w15 w16se w16cid wp14">
   <w:p>
     <w:pPr>
-      <w:pStyle w:val="En-tte"/>
+      <w:pStyle w:val="Header"/>
     </w:pPr>
   </w:p>
 </w:hdr>
 </file>
 
 <file path=word/header2.xml><?xml version="1.0" encoding="utf-8"?>
-<w:hdr xmlns:wpc="http://schemas.microsoft.com/office/word/2010/wordprocessingCanvas" xmlns:cx="http://schemas.microsoft.com/office/drawing/2014/chartex" xmlns:cx1="http://schemas.microsoft.com/office/drawing/2015/9/8/chartex" xmlns:mc="http://schemas.openxmlformats.org/markup-compatibility/2006" xmlns:o="urn:schemas-microsoft-com:office:office" xmlns:r="http://schemas.openxmlformats.org/officeDocument/2006/relationships" xmlns:m="http://schemas.openxmlformats.org/officeDocument/2006/math" xmlns:v="urn:schemas-microsoft-com:vml" xmlns:wp14="http://schemas.microsoft.com/office/word/2010/wordprocessingDrawing" xmlns:wp="http://schemas.openxmlformats.org/drawingml/2006/wordprocessingDrawing" xmlns:w10="urn:schemas-microsoft-com:office:word" xmlns:w="http://schemas.openxmlformats.org/wordprocessingml/2006/main" xmlns:w14="http://schemas.microsoft.com/office/word/2010/wordml" xmlns:w15="http://schemas.microsoft.com/office/word/2012/wordml" xmlns:w16se="http://schemas.microsoft.com/office/word/2015/wordml/symex" xmlns:wpg="http://schemas.microsoft.com/office/word/2010/wordprocessingGroup" xmlns:wpi="http://schemas.microsoft.com/office/word/2010/wordprocessingInk" xmlns:wne="http://schemas.microsoft.com/office/word/2006/wordml" xmlns:wps="http://schemas.microsoft.com/office/word/2010/wordprocessingShape" mc:Ignorable="w14 w15 w16se wp14">
+<w:hdr xmlns:wpc="http://schemas.microsoft.com/office/word/2010/wordprocessingCanvas" xmlns:cx="http://schemas.microsoft.com/office/drawing/2014/chartex" xmlns:cx1="http://schemas.microsoft.com/office/drawing/2015/9/8/chartex" xmlns:cx2="http://schemas.microsoft.com/office/drawing/2015/10/21/chartex" xmlns:cx3="http://schemas.microsoft.com/office/drawing/2016/5/9/chartex" xmlns:cx4="http://schemas.microsoft.com/office/drawing/2016/5/10/chartex" xmlns:cx5="http://schemas.microsoft.com/office/drawing/2016/5/11/chartex" xmlns:cx6="http://schemas.microsoft.com/office/drawing/2016/5/12/chartex" xmlns:cx7="http://schemas.microsoft.com/office/drawing/2016/5/13/chartex" xmlns:cx8="http://schemas.microsoft.com/office/drawing/2016/5/14/chartex" xmlns:mc="http://schemas.openxmlformats.org/markup-compatibility/2006" xmlns:aink="http://schemas.microsoft.com/office/drawing/2016/ink" xmlns:am3d="http://schemas.microsoft.com/office/drawing/2017/model3d" xmlns:o="urn:schemas-microsoft-com:office:office" xmlns:r="http://schemas.openxmlformats.org/officeDocument/2006/relationships" xmlns:m="http://schemas.openxmlformats.org/officeDocument/2006/math" xmlns:v="urn:schemas-microsoft-com:vml" xmlns:wp14="http://schemas.microsoft.com/office/word/2010/wordprocessingDrawing" xmlns:wp="http://schemas.openxmlformats.org/drawingml/2006/wordprocessingDrawing" xmlns:w10="urn:schemas-microsoft-com:office:word" xmlns:w="http://schemas.openxmlformats.org/wordprocessingml/2006/main" xmlns:w14="http://schemas.microsoft.com/office/word/2010/wordml" xmlns:w15="http://schemas.microsoft.com/office/word/2012/wordml" xmlns:w16cid="http://schemas.microsoft.com/office/word/2016/wordml/cid" xmlns:w16se="http://schemas.microsoft.com/office/word/2015/wordml/symex" xmlns:wpg="http://schemas.microsoft.com/office/word/2010/wordprocessingGroup" xmlns:wpi="http://schemas.microsoft.com/office/word/2010/wordprocessingInk" xmlns:wne="http://schemas.microsoft.com/office/word/2006/wordml" xmlns:wps="http://schemas.microsoft.com/office/word/2010/wordprocessingShape" mc:Ignorable="w14 w15 w16se w16cid wp14">
   <w:p>
     <w:pPr>
-      <w:pStyle w:val="En-tte"/>
+      <w:pStyle w:val="Header"/>
     </w:pPr>
   </w:p>
 </w:hdr>
 </file>
 
 <file path=word/header3.xml><?xml version="1.0" encoding="utf-8"?>
-<w:hdr xmlns:wpc="http://schemas.microsoft.com/office/word/2010/wordprocessingCanvas" xmlns:cx="http://schemas.microsoft.com/office/drawing/2014/chartex" xmlns:cx1="http://schemas.microsoft.com/office/drawing/2015/9/8/chartex" xmlns:mc="http://schemas.openxmlformats.org/markup-compatibility/2006" xmlns:o="urn:schemas-microsoft-com:office:office" xmlns:r="http://schemas.openxmlformats.org/officeDocument/2006/relationships" xmlns:m="http://schemas.openxmlformats.org/officeDocument/2006/math" xmlns:v="urn:schemas-microsoft-com:vml" xmlns:wp14="http://schemas.microsoft.com/office/word/2010/wordprocessingDrawing" xmlns:wp="http://schemas.openxmlformats.org/drawingml/2006/wordprocessingDrawing" xmlns:w10="urn:schemas-microsoft-com:office:word" xmlns:w="http://schemas.openxmlformats.org/wordprocessingml/2006/main" xmlns:w14="http://schemas.microsoft.com/office/word/2010/wordml" xmlns:w15="http://schemas.microsoft.com/office/word/2012/wordml" xmlns:w16se="http://schemas.microsoft.com/office/word/2015/wordml/symex" xmlns:wpg="http://schemas.microsoft.com/office/word/2010/wordprocessingGroup" xmlns:wpi="http://schemas.microsoft.com/office/word/2010/wordprocessingInk" xmlns:wne="http://schemas.microsoft.com/office/word/2006/wordml" xmlns:wps="http://schemas.microsoft.com/office/word/2010/wordprocessingShape" mc:Ignorable="w14 w15 w16se wp14">
+<w:hdr xmlns:wpc="http://schemas.microsoft.com/office/word/2010/wordprocessingCanvas" xmlns:cx="http://schemas.microsoft.com/office/drawing/2014/chartex" xmlns:cx1="http://schemas.microsoft.com/office/drawing/2015/9/8/chartex" xmlns:cx2="http://schemas.microsoft.com/office/drawing/2015/10/21/chartex" xmlns:cx3="http://schemas.microsoft.com/office/drawing/2016/5/9/chartex" xmlns:cx4="http://schemas.microsoft.com/office/drawing/2016/5/10/chartex" xmlns:cx5="http://schemas.microsoft.com/office/drawing/2016/5/11/chartex" xmlns:cx6="http://schemas.microsoft.com/office/drawing/2016/5/12/chartex" xmlns:cx7="http://schemas.microsoft.com/office/drawing/2016/5/13/chartex" xmlns:cx8="http://schemas.microsoft.com/office/drawing/2016/5/14/chartex" xmlns:mc="http://schemas.openxmlformats.org/markup-compatibility/2006" xmlns:aink="http://schemas.microsoft.com/office/drawing/2016/ink" xmlns:am3d="http://schemas.microsoft.com/office/drawing/2017/model3d" xmlns:o="urn:schemas-microsoft-com:office:office" xmlns:r="http://schemas.openxmlformats.org/officeDocument/2006/relationships" xmlns:m="http://schemas.openxmlformats.org/officeDocument/2006/math" xmlns:v="urn:schemas-microsoft-com:vml" xmlns:wp14="http://schemas.microsoft.com/office/word/2010/wordprocessingDrawing" xmlns:wp="http://schemas.openxmlformats.org/drawingml/2006/wordprocessingDrawing" xmlns:w10="urn:schemas-microsoft-com:office:word" xmlns:w="http://schemas.openxmlformats.org/wordprocessingml/2006/main" xmlns:w14="http://schemas.microsoft.com/office/word/2010/wordml" xmlns:w15="http://schemas.microsoft.com/office/word/2012/wordml" xmlns:w16cid="http://schemas.microsoft.com/office/word/2016/wordml/cid" xmlns:w16se="http://schemas.microsoft.com/office/word/2015/wordml/symex" xmlns:wpg="http://schemas.microsoft.com/office/word/2010/wordprocessingGroup" xmlns:wpi="http://schemas.microsoft.com/office/word/2010/wordprocessingInk" xmlns:wne="http://schemas.microsoft.com/office/word/2006/wordml" xmlns:wps="http://schemas.microsoft.com/office/word/2010/wordprocessingShape" mc:Ignorable="w14 w15 w16se w16cid wp14">
   <w:p>
     <w:pPr>
-      <w:pStyle w:val="En-tte"/>
+      <w:pStyle w:val="Header"/>
     </w:pPr>
   </w:p>
 </w:hdr>
 </file>
 
 <file path=word/styles.xml><?xml version="1.0" encoding="utf-8"?>
-<w:styles xmlns:mc="http://schemas.openxmlformats.org/markup-compatibility/2006" xmlns:r="http://schemas.openxmlformats.org/officeDocument/2006/relationships" xmlns:w="http://schemas.openxmlformats.org/wordprocessingml/2006/main" xmlns:w14="http://schemas.microsoft.com/office/word/2010/wordml" xmlns:w15="http://schemas.microsoft.com/office/word/2012/wordml" xmlns:w16se="http://schemas.microsoft.com/office/word/2015/wordml/symex" mc:Ignorable="w14 w15 w16se">
+<w:styles xmlns:mc="http://schemas.openxmlformats.org/markup-compatibility/2006" xmlns:r="http://schemas.openxmlformats.org/officeDocument/2006/relationships" xmlns:w="http://schemas.openxmlformats.org/wordprocessingml/2006/main" xmlns:w14="http://schemas.microsoft.com/office/word/2010/wordml" xmlns:w15="http://schemas.microsoft.com/office/word/2012/wordml" xmlns:w16cid="http://schemas.microsoft.com/office/word/2016/wordml/cid" xmlns:w16se="http://schemas.microsoft.com/office/word/2015/wordml/symex" mc:Ignorable="w14 w15 w16se w16cid">
   <w:docDefaults>
     <w:rPrDefault>
       <w:rPr>
@@ -1088,7 +1170,7 @@
       </w:pPr>
     </w:pPrDefault>
   </w:docDefaults>
-  <w:latentStyles w:defLockedState="0" w:defUIPriority="99" w:defSemiHidden="0" w:defUnhideWhenUsed="0" w:defQFormat="0" w:count="371">
+  <w:latentStyles w:defLockedState="0" w:defUIPriority="99" w:defSemiHidden="0" w:defUnhideWhenUsed="0" w:defQFormat="0" w:count="375">
     <w:lsdException w:name="Normal" w:uiPriority="0" w:qFormat="1"/>
     <w:lsdException w:name="heading 1" w:uiPriority="9" w:qFormat="1"/>
     <w:lsdException w:name="heading 2" w:semiHidden="1" w:uiPriority="9" w:unhideWhenUsed="1" w:qFormat="1"/>
@@ -1194,7 +1276,6 @@
     <w:lsdException w:name="HTML Sample" w:semiHidden="1" w:unhideWhenUsed="1"/>
     <w:lsdException w:name="HTML Typewriter" w:semiHidden="1" w:unhideWhenUsed="1"/>
     <w:lsdException w:name="HTML Variable" w:semiHidden="1" w:unhideWhenUsed="1"/>
-    <w:lsdException w:name="Normal Table" w:semiHidden="1" w:unhideWhenUsed="1"/>
     <w:lsdException w:name="annotation subject" w:semiHidden="1" w:unhideWhenUsed="1"/>
     <w:lsdException w:name="No List" w:semiHidden="1" w:unhideWhenUsed="1"/>
     <w:lsdException w:name="Outline List 1" w:semiHidden="1" w:unhideWhenUsed="1"/>
@@ -1238,10 +1319,8 @@
     <w:lsdException w:name="Table Elegant" w:semiHidden="1" w:unhideWhenUsed="1"/>
     <w:lsdException w:name="Table Professional" w:semiHidden="1" w:unhideWhenUsed="1"/>
     <w:lsdException w:name="Table Subtle 1" w:semiHidden="1" w:unhideWhenUsed="1"/>
-    <w:lsdException w:name="Table Subtle 2" w:semiHidden="1" w:unhideWhenUsed="1"/>
     <w:lsdException w:name="Table Web 1" w:semiHidden="1" w:unhideWhenUsed="1"/>
     <w:lsdException w:name="Table Web 2" w:semiHidden="1" w:unhideWhenUsed="1"/>
-    <w:lsdException w:name="Table Web 3" w:semiHidden="1" w:unhideWhenUsed="1"/>
     <w:lsdException w:name="Balloon Text" w:semiHidden="1" w:unhideWhenUsed="1"/>
     <w:lsdException w:name="Table Grid" w:uiPriority="39"/>
     <w:lsdException w:name="Table Theme" w:semiHidden="1" w:unhideWhenUsed="1"/>
@@ -1460,17 +1539,21 @@
     <w:lsdException w:name="List Table 5 Dark Accent 6" w:uiPriority="50"/>
     <w:lsdException w:name="List Table 6 Colorful Accent 6" w:uiPriority="51"/>
     <w:lsdException w:name="List Table 7 Colorful Accent 6" w:uiPriority="52"/>
+    <w:lsdException w:name="Mention" w:semiHidden="1" w:unhideWhenUsed="1"/>
+    <w:lsdException w:name="Smart Hyperlink" w:semiHidden="1" w:unhideWhenUsed="1"/>
+    <w:lsdException w:name="Hashtag" w:semiHidden="1" w:unhideWhenUsed="1"/>
+    <w:lsdException w:name="Unresolved Mention" w:semiHidden="1" w:unhideWhenUsed="1"/>
   </w:latentStyles>
   <w:style w:type="paragraph" w:default="1" w:styleId="Normal">
     <w:name w:val="Normal"/>
     <w:qFormat/>
     <w:rsid w:val="00CC5440"/>
   </w:style>
-  <w:style w:type="paragraph" w:styleId="Titre1">
+  <w:style w:type="paragraph" w:styleId="Heading1">
     <w:name w:val="heading 1"/>
     <w:basedOn w:val="Normal"/>
     <w:next w:val="Normal"/>
-    <w:link w:val="Titre1Car"/>
+    <w:link w:val="Heading1Char"/>
     <w:uiPriority w:val="9"/>
     <w:qFormat/>
     <w:rsid w:val="00CC5440"/>
@@ -1487,13 +1570,13 @@
       <w:szCs w:val="32"/>
     </w:rPr>
   </w:style>
-  <w:style w:type="character" w:default="1" w:styleId="Policepardfaut">
+  <w:style w:type="character" w:default="1" w:styleId="DefaultParagraphFont">
     <w:name w:val="Default Paragraph Font"/>
     <w:uiPriority w:val="1"/>
     <w:semiHidden/>
     <w:unhideWhenUsed/>
   </w:style>
-  <w:style w:type="table" w:default="1" w:styleId="TableauNormal">
+  <w:style w:type="table" w:default="1" w:styleId="TableNormal">
     <w:name w:val="Normal Table"/>
     <w:uiPriority w:val="99"/>
     <w:semiHidden/>
@@ -1508,16 +1591,16 @@
       </w:tblCellMar>
     </w:tblPr>
   </w:style>
-  <w:style w:type="numbering" w:default="1" w:styleId="Aucuneliste">
+  <w:style w:type="numbering" w:default="1" w:styleId="NoList">
     <w:name w:val="No List"/>
     <w:uiPriority w:val="99"/>
     <w:semiHidden/>
     <w:unhideWhenUsed/>
   </w:style>
-  <w:style w:type="character" w:customStyle="1" w:styleId="Titre1Car">
-    <w:name w:val="Titre 1 Car"/>
-    <w:basedOn w:val="Policepardfaut"/>
-    <w:link w:val="Titre1"/>
+  <w:style w:type="character" w:customStyle="1" w:styleId="Heading1Char">
+    <w:name w:val="Heading 1 Char"/>
+    <w:basedOn w:val="DefaultParagraphFont"/>
+    <w:link w:val="Heading1"/>
     <w:uiPriority w:val="9"/>
     <w:rsid w:val="00CC5440"/>
     <w:rPr>
@@ -1527,10 +1610,10 @@
       <w:szCs w:val="32"/>
     </w:rPr>
   </w:style>
-  <w:style w:type="paragraph" w:styleId="En-tte">
+  <w:style w:type="paragraph" w:styleId="Header">
     <w:name w:val="header"/>
     <w:basedOn w:val="Normal"/>
-    <w:link w:val="En-tteCar"/>
+    <w:link w:val="HeaderChar"/>
     <w:uiPriority w:val="99"/>
     <w:unhideWhenUsed/>
     <w:rsid w:val="00E76235"/>
@@ -1542,17 +1625,17 @@
       <w:spacing w:after="0" w:line="240" w:lineRule="auto"/>
     </w:pPr>
   </w:style>
-  <w:style w:type="character" w:customStyle="1" w:styleId="En-tteCar">
-    <w:name w:val="En-tête Car"/>
-    <w:basedOn w:val="Policepardfaut"/>
-    <w:link w:val="En-tte"/>
+  <w:style w:type="character" w:customStyle="1" w:styleId="HeaderChar">
+    <w:name w:val="Header Char"/>
+    <w:basedOn w:val="DefaultParagraphFont"/>
+    <w:link w:val="Header"/>
     <w:uiPriority w:val="99"/>
     <w:rsid w:val="00E76235"/>
   </w:style>
-  <w:style w:type="paragraph" w:styleId="Pieddepage">
+  <w:style w:type="paragraph" w:styleId="Footer">
     <w:name w:val="footer"/>
     <w:basedOn w:val="Normal"/>
-    <w:link w:val="PieddepageCar"/>
+    <w:link w:val="FooterChar"/>
     <w:uiPriority w:val="99"/>
     <w:unhideWhenUsed/>
     <w:rsid w:val="00E76235"/>
@@ -1564,10 +1647,10 @@
       <w:spacing w:after="0" w:line="240" w:lineRule="auto"/>
     </w:pPr>
   </w:style>
-  <w:style w:type="character" w:customStyle="1" w:styleId="PieddepageCar">
-    <w:name w:val="Pied de page Car"/>
-    <w:basedOn w:val="Policepardfaut"/>
-    <w:link w:val="Pieddepage"/>
+  <w:style w:type="character" w:customStyle="1" w:styleId="FooterChar">
+    <w:name w:val="Footer Char"/>
+    <w:basedOn w:val="DefaultParagraphFont"/>
+    <w:link w:val="Footer"/>
     <w:uiPriority w:val="99"/>
     <w:rsid w:val="00E76235"/>
   </w:style>

</xml_diff>

<commit_message>
Modification rapport avec preuve commit bug
</commit_message>
<xml_diff>
--- a/tp1.docx
+++ b/tp1.docx
@@ -1022,18 +1022,89 @@
         <w:jc w:val="both"/>
       </w:pPr>
       <w:r>
-        <w:t>Même avec le nom Willis, qui est le nom de compte sur l’ordinateur de William, les commit apparaissent sous le nom à Kevin.</w:t>
+        <w:t xml:space="preserve">Même avec le nom Willis, qui est le nom de compte sur l’ordinateur de William, les commit apparaissent sous le nom </w:t>
+      </w:r>
+      <w:r>
+        <w:t>de</w:t>
+      </w:r>
+      <w:r>
+        <w:t xml:space="preserve"> Kevin.</w:t>
+      </w:r>
+    </w:p>
+    <w:p>
+      <w:pPr>
+        <w:jc w:val="both"/>
+      </w:pPr>
+      <w:r>
+        <w:t xml:space="preserve">Après le commit de William </w:t>
+      </w:r>
+      <w:r>
+        <w:t>nommé « Modification du rapport + tentative réglage git », le bon compte utilisateur semble s’être réglé.</w:t>
+      </w:r>
+    </w:p>
+    <w:p>
+      <w:pPr>
+        <w:jc w:val="both"/>
+      </w:pPr>
+      <w:r>
+        <w:lastRenderedPageBreak/>
+        <w:t>Voici la preuve :</w:t>
+      </w:r>
+    </w:p>
+    <w:p>
+      <w:pPr>
+        <w:jc w:val="both"/>
+      </w:pPr>
+      <w:r>
+        <w:rPr>
+          <w:noProof/>
+        </w:rPr>
+        <w:drawing>
+          <wp:inline distT="0" distB="0" distL="0" distR="0" wp14:anchorId="4225C068" wp14:editId="51C4CB08">
+            <wp:extent cx="5486400" cy="5629275"/>
+            <wp:effectExtent l="0" t="0" r="0" b="9525"/>
+            <wp:docPr id="3" name="Picture 3"/>
+            <wp:cNvGraphicFramePr>
+              <a:graphicFrameLocks xmlns:a="http://schemas.openxmlformats.org/drawingml/2006/main" noChangeAspect="1"/>
+            </wp:cNvGraphicFramePr>
+            <a:graphic xmlns:a="http://schemas.openxmlformats.org/drawingml/2006/main">
+              <a:graphicData uri="http://schemas.openxmlformats.org/drawingml/2006/picture">
+                <pic:pic xmlns:pic="http://schemas.openxmlformats.org/drawingml/2006/picture">
+                  <pic:nvPicPr>
+                    <pic:cNvPr id="1" name=""/>
+                    <pic:cNvPicPr/>
+                  </pic:nvPicPr>
+                  <pic:blipFill>
+                    <a:blip r:embed="rId8"/>
+                    <a:stretch>
+                      <a:fillRect/>
+                    </a:stretch>
+                  </pic:blipFill>
+                  <pic:spPr>
+                    <a:xfrm>
+                      <a:off x="0" y="0"/>
+                      <a:ext cx="5486400" cy="5629275"/>
+                    </a:xfrm>
+                    <a:prstGeom prst="rect">
+                      <a:avLst/>
+                    </a:prstGeom>
+                  </pic:spPr>
+                </pic:pic>
+              </a:graphicData>
+            </a:graphic>
+          </wp:inline>
+        </w:drawing>
       </w:r>
       <w:bookmarkStart w:id="0" w:name="_GoBack"/>
       <w:bookmarkEnd w:id="0"/>
     </w:p>
     <w:sectPr>
-      <w:headerReference w:type="even" r:id="rId8"/>
-      <w:headerReference w:type="default" r:id="rId9"/>
-      <w:footerReference w:type="even" r:id="rId10"/>
-      <w:footerReference w:type="default" r:id="rId11"/>
-      <w:headerReference w:type="first" r:id="rId12"/>
-      <w:footerReference w:type="first" r:id="rId13"/>
+      <w:headerReference w:type="even" r:id="rId9"/>
+      <w:headerReference w:type="default" r:id="rId10"/>
+      <w:footerReference w:type="even" r:id="rId11"/>
+      <w:footerReference w:type="default" r:id="rId12"/>
+      <w:headerReference w:type="first" r:id="rId13"/>
+      <w:footerReference w:type="first" r:id="rId14"/>
       <w:pgSz w:w="12240" w:h="15840"/>
       <w:pgMar w:top="1440" w:right="1800" w:bottom="1440" w:left="1800" w:header="708" w:footer="708" w:gutter="0"/>
       <w:cols w:space="708"/>
@@ -1276,6 +1347,7 @@
     <w:lsdException w:name="HTML Sample" w:semiHidden="1" w:unhideWhenUsed="1"/>
     <w:lsdException w:name="HTML Typewriter" w:semiHidden="1" w:unhideWhenUsed="1"/>
     <w:lsdException w:name="HTML Variable" w:semiHidden="1" w:unhideWhenUsed="1"/>
+    <w:lsdException w:name="Normal Table" w:semiHidden="1" w:unhideWhenUsed="1"/>
     <w:lsdException w:name="annotation subject" w:semiHidden="1" w:unhideWhenUsed="1"/>
     <w:lsdException w:name="No List" w:semiHidden="1" w:unhideWhenUsed="1"/>
     <w:lsdException w:name="Outline List 1" w:semiHidden="1" w:unhideWhenUsed="1"/>
@@ -1319,8 +1391,10 @@
     <w:lsdException w:name="Table Elegant" w:semiHidden="1" w:unhideWhenUsed="1"/>
     <w:lsdException w:name="Table Professional" w:semiHidden="1" w:unhideWhenUsed="1"/>
     <w:lsdException w:name="Table Subtle 1" w:semiHidden="1" w:unhideWhenUsed="1"/>
+    <w:lsdException w:name="Table Subtle 2" w:semiHidden="1" w:unhideWhenUsed="1"/>
     <w:lsdException w:name="Table Web 1" w:semiHidden="1" w:unhideWhenUsed="1"/>
     <w:lsdException w:name="Table Web 2" w:semiHidden="1" w:unhideWhenUsed="1"/>
+    <w:lsdException w:name="Table Web 3" w:semiHidden="1" w:unhideWhenUsed="1"/>
     <w:lsdException w:name="Balloon Text" w:semiHidden="1" w:unhideWhenUsed="1"/>
     <w:lsdException w:name="Table Grid" w:uiPriority="39"/>
     <w:lsdException w:name="Table Theme" w:semiHidden="1" w:unhideWhenUsed="1"/>

</xml_diff>